<commit_message>
Add Car model and Modify Deal and Offer models
</commit_message>
<xml_diff>
--- a/doc/78周晓斌99海萨尔19李锴莹汽车租赁系统.docx
+++ b/doc/78周晓斌99海萨尔19李锴莹汽车租赁系统.docx
@@ -4787,9 +4787,9 @@
         <w:pStyle w:val="2"/>
         <w:ind w:left="425" w:leftChars="0" w:hanging="425" w:firstLineChars="0"/>
       </w:pPr>
-      <w:bookmarkStart w:id="0" w:name="_Toc1626299967"/>
+      <w:bookmarkStart w:id="0" w:name="_Toc1643330545"/>
       <w:bookmarkStart w:id="1" w:name="_Toc1281488706"/>
-      <w:bookmarkStart w:id="2" w:name="_Toc1643330545"/>
+      <w:bookmarkStart w:id="2" w:name="_Toc1626299967"/>
       <w:r>
         <w:t>问题陈述</w:t>
       </w:r>
@@ -4836,8 +4836,8 @@
         <w:pStyle w:val="3"/>
         <w:ind w:left="567" w:leftChars="0" w:hanging="567" w:firstLineChars="0"/>
       </w:pPr>
-      <w:bookmarkStart w:id="3" w:name="_Toc1462494577"/>
-      <w:bookmarkStart w:id="4" w:name="_Toc859686209"/>
+      <w:bookmarkStart w:id="3" w:name="_Toc859686209"/>
+      <w:bookmarkStart w:id="4" w:name="_Toc1462494577"/>
       <w:r>
         <w:t>系统涉众</w:t>
       </w:r>
@@ -5579,9 +5579,9 @@
         <w:textAlignment w:val="auto"/>
         <w:outlineLvl w:val="0"/>
       </w:pPr>
-      <w:bookmarkStart w:id="5" w:name="_Toc1181721190"/>
-      <w:bookmarkStart w:id="6" w:name="_Toc1445056771"/>
-      <w:bookmarkStart w:id="7" w:name="_Toc475084124"/>
+      <w:bookmarkStart w:id="5" w:name="_Toc1445056771"/>
+      <w:bookmarkStart w:id="6" w:name="_Toc475084124"/>
+      <w:bookmarkStart w:id="7" w:name="_Toc1181721190"/>
       <w:r>
         <w:t>需求分析</w:t>
       </w:r>
@@ -5702,16 +5702,14 @@
       </w:r>
       <w:bookmarkEnd w:id="10"/>
       <w:bookmarkEnd w:id="11"/>
-      <w:bookmarkStart w:id="50" w:name="_GoBack"/>
-      <w:bookmarkEnd w:id="50"/>
     </w:p>
     <w:p>
       <w:pPr>
         <w:pStyle w:val="4"/>
         <w:ind w:left="709" w:leftChars="0" w:hanging="709" w:firstLineChars="0"/>
       </w:pPr>
-      <w:bookmarkStart w:id="12" w:name="_Toc341081992"/>
-      <w:bookmarkStart w:id="13" w:name="_Toc579061829"/>
+      <w:bookmarkStart w:id="12" w:name="_Toc579061829"/>
+      <w:bookmarkStart w:id="13" w:name="_Toc341081992"/>
       <w:r>
         <w:t>注册的用例规约</w:t>
       </w:r>
@@ -6401,7 +6399,13 @@
     <w:p>
       <w:pPr/>
       <w:r>
-        <w:t>输入车辆信息(变速箱，品牌，型号，排量，车龄)。</w:t>
+        <w:t>输入车辆信息(变速箱，品牌，型号，排量，车龄</w:t>
+      </w:r>
+      <w:r>
+        <w:t>，照片</w:t>
+      </w:r>
+      <w:r>
+        <w:t>)。</w:t>
       </w:r>
     </w:p>
     <w:p>
@@ -6545,6 +6549,8 @@
       <w:r>
         <w:t>处理订单的用例规约</w:t>
       </w:r>
+      <w:bookmarkStart w:id="50" w:name="_GoBack"/>
+      <w:bookmarkEnd w:id="50"/>
     </w:p>
     <w:p>
       <w:pPr>

</xml_diff>